<commit_message>
modif pour permettre install
</commit_message>
<xml_diff>
--- a/src/main/resources/readme.docx
+++ b/src/main/resources/readme.docx
@@ -166,258 +166,185 @@
         <w:rPr>
           <w:b/>
           <w:bCs/>
-        </w:rPr>
-      </w:pPr>
+          <w:lang w:val="en-GB"/>
+        </w:rPr>
+      </w:pPr>
+      <w:proofErr w:type="spellStart"/>
       <w:r>
         <w:rPr>
           <w:b/>
           <w:bCs/>
-        </w:rPr>
-        <w:t>Exécution du projet</w:t>
-      </w:r>
-    </w:p>
-    <w:p>
-      <w:r>
-        <w:t>Option 1 :</w:t>
-      </w:r>
-    </w:p>
-    <w:p>
-      <w:proofErr w:type="spellStart"/>
-      <w:proofErr w:type="gramStart"/>
-      <w:r>
-        <w:t>mvn</w:t>
-      </w:r>
-      <w:proofErr w:type="spellEnd"/>
-      <w:proofErr w:type="gramEnd"/>
-      <w:r>
-        <w:t xml:space="preserve"> clean compile</w:t>
-      </w:r>
-    </w:p>
-    <w:p>
-      <w:pPr>
-        <w:rPr>
-          <w:lang w:val="en-GB"/>
-        </w:rPr>
-      </w:pPr>
-      <w:r>
-        <w:rPr>
-          <w:lang w:val="en-GB"/>
-        </w:rPr>
-        <w:t>mvn exec:java -Dexec.mainClass="com.invoicegenerator.Main"</w:t>
-      </w:r>
-    </w:p>
-    <w:p>
-      <w:pPr>
-        <w:rPr>
-          <w:lang w:val="en-GB"/>
-        </w:rPr>
-      </w:pPr>
-      <w:r>
-        <w:rPr>
-          <w:lang w:val="en-GB"/>
-        </w:rPr>
-        <w:t>Option 2 :</w:t>
-      </w:r>
-    </w:p>
-    <w:p>
-      <w:pPr>
-        <w:rPr>
-          <w:lang w:val="en-GB"/>
-        </w:rPr>
-      </w:pPr>
-      <w:r>
-        <w:rPr>
-          <w:lang w:val="en-GB"/>
-        </w:rPr>
-        <w:t>mvn clean install</w:t>
-      </w:r>
-    </w:p>
-    <w:p>
-      <w:pPr>
-        <w:rPr>
-          <w:lang w:val="en-GB"/>
-        </w:rPr>
-      </w:pPr>
-      <w:r>
-        <w:rPr>
-          <w:lang w:val="en-GB"/>
-        </w:rPr>
-        <w:t>mvn clean compile</w:t>
-      </w:r>
-    </w:p>
-    <w:p>
-      <w:pPr>
-        <w:rPr>
-          <w:lang w:val="en-GB"/>
-        </w:rPr>
-      </w:pPr>
-      <w:r>
-        <w:rPr>
-          <w:lang w:val="en-GB"/>
-        </w:rPr>
-        <w:t>mvn exec:java -Dexec.mainClass="com.invoicegenerator.Main"</w:t>
-      </w:r>
-    </w:p>
-    <w:p>
-      <w:pPr>
+          <w:lang w:val="en-GB"/>
+        </w:rPr>
+        <w:t>Exécution</w:t>
+      </w:r>
+      <w:proofErr w:type="spellEnd"/>
+      <w:r>
         <w:rPr>
           <w:b/>
           <w:bCs/>
-        </w:rPr>
-      </w:pPr>
+          <w:lang w:val="en-GB"/>
+        </w:rPr>
+        <w:t xml:space="preserve"> du </w:t>
+      </w:r>
+      <w:proofErr w:type="spellStart"/>
       <w:r>
         <w:rPr>
           <w:b/>
           <w:bCs/>
-        </w:rPr>
-        <w:t>Gestion avec Git</w:t>
-      </w:r>
-    </w:p>
-    <w:p>
-      <w:r>
-        <w:t>Ajouter un dépôt distant :</w:t>
-      </w:r>
-    </w:p>
-    <w:p>
-      <w:pPr>
-        <w:rPr>
-          <w:lang w:val="en-GB"/>
-        </w:rPr>
-      </w:pPr>
-      <w:r>
-        <w:rPr>
-          <w:lang w:val="en-GB"/>
-        </w:rPr>
-        <w:t>git remote add origin https://github.com/yourusername/invoice-generator.git</w:t>
-      </w:r>
-    </w:p>
-    <w:p>
-      <w:r>
-        <w:t>Créer une branche dev et pousser les modifications :</w:t>
-      </w:r>
-    </w:p>
-    <w:p>
-      <w:pPr>
-        <w:rPr>
-          <w:lang w:val="en-GB"/>
-        </w:rPr>
-      </w:pPr>
-      <w:r>
-        <w:rPr>
-          <w:lang w:val="en-GB"/>
-        </w:rPr>
-        <w:t>git checkout -b dev</w:t>
-      </w:r>
-    </w:p>
-    <w:p>
-      <w:pPr>
-        <w:rPr>
-          <w:lang w:val="en-GB"/>
-        </w:rPr>
-      </w:pPr>
-      <w:r>
-        <w:rPr>
-          <w:lang w:val="en-GB"/>
-        </w:rPr>
-        <w:t>git add .</w:t>
-      </w:r>
-    </w:p>
-    <w:p>
-      <w:proofErr w:type="gramStart"/>
-      <w:r>
-        <w:t>git</w:t>
-      </w:r>
-      <w:proofErr w:type="gramEnd"/>
-      <w:r>
-        <w:t xml:space="preserve"> commit -m "Description de la modification"</w:t>
-      </w:r>
-    </w:p>
-    <w:p>
-      <w:proofErr w:type="gramStart"/>
-      <w:r>
-        <w:t>git</w:t>
-      </w:r>
-      <w:proofErr w:type="gramEnd"/>
-      <w:r>
-        <w:t xml:space="preserve"> push </w:t>
-      </w:r>
-      <w:proofErr w:type="spellStart"/>
-      <w:r>
-        <w:t>origin</w:t>
-      </w:r>
-      <w:proofErr w:type="spellEnd"/>
-      <w:r>
-        <w:t xml:space="preserve"> dev</w:t>
-      </w:r>
-    </w:p>
-    <w:p>
-      <w:r>
-        <w:t>Fusionner dev dans master :</w:t>
-      </w:r>
-    </w:p>
-    <w:p>
-      <w:proofErr w:type="gramStart"/>
-      <w:r>
-        <w:t>git</w:t>
-      </w:r>
-      <w:proofErr w:type="gramEnd"/>
-      <w:r>
+          <w:lang w:val="en-GB"/>
+        </w:rPr>
+        <w:t>projet</w:t>
+      </w:r>
+      <w:proofErr w:type="spellEnd"/>
+    </w:p>
+    <w:p>
+      <w:pPr>
+        <w:rPr>
+          <w:lang w:val="en-GB"/>
+        </w:rPr>
+      </w:pPr>
+      <w:r>
+        <w:rPr>
+          <w:lang w:val="en-GB"/>
+        </w:rPr>
+        <w:t>Option 1 :</w:t>
+      </w:r>
+    </w:p>
+    <w:p>
+      <w:pPr>
+        <w:rPr>
+          <w:lang w:val="en-GB"/>
+        </w:rPr>
+      </w:pPr>
+      <w:proofErr w:type="spellStart"/>
+      <w:r>
+        <w:rPr>
+          <w:lang w:val="en-GB"/>
+        </w:rPr>
+        <w:t>mvn</w:t>
+      </w:r>
+      <w:proofErr w:type="spellEnd"/>
+      <w:r>
+        <w:rPr>
+          <w:lang w:val="en-GB"/>
+        </w:rPr>
+        <w:t xml:space="preserve"> clean compile</w:t>
+      </w:r>
+    </w:p>
+    <w:p>
+      <w:pPr>
+        <w:rPr>
+          <w:lang w:val="en-GB"/>
+        </w:rPr>
+      </w:pPr>
+      <w:proofErr w:type="spellStart"/>
+      <w:r>
+        <w:rPr>
+          <w:lang w:val="en-GB"/>
+        </w:rPr>
+        <w:t>mvn</w:t>
+      </w:r>
+      <w:proofErr w:type="spellEnd"/>
+      <w:r>
+        <w:rPr>
+          <w:lang w:val="en-GB"/>
+        </w:rPr>
         <w:t xml:space="preserve"> </w:t>
       </w:r>
       <w:proofErr w:type="spellStart"/>
       <w:r>
-        <w:t>checkout</w:t>
-      </w:r>
-      <w:proofErr w:type="spellEnd"/>
-      <w:r>
-        <w:t xml:space="preserve"> master</w:t>
-      </w:r>
-    </w:p>
-    <w:p>
-      <w:proofErr w:type="gramStart"/>
-      <w:r>
-        <w:t>git</w:t>
-      </w:r>
-      <w:proofErr w:type="gramEnd"/>
-      <w:r>
-        <w:t xml:space="preserve"> merge dev</w:t>
-      </w:r>
-    </w:p>
-    <w:p>
-      <w:proofErr w:type="gramStart"/>
-      <w:r>
-        <w:t>git</w:t>
-      </w:r>
-      <w:proofErr w:type="gramEnd"/>
-      <w:r>
-        <w:t xml:space="preserve"> push </w:t>
-      </w:r>
-      <w:proofErr w:type="spellStart"/>
-      <w:r>
-        <w:t>origin</w:t>
-      </w:r>
-      <w:proofErr w:type="spellEnd"/>
-      <w:r>
-        <w:t xml:space="preserve"> master</w:t>
-      </w:r>
-    </w:p>
-    <w:p>
-      <w:proofErr w:type="gramStart"/>
-      <w:r>
-        <w:lastRenderedPageBreak/>
-        <w:t>git</w:t>
-      </w:r>
-      <w:proofErr w:type="gramEnd"/>
-      <w:r>
-        <w:t xml:space="preserve"> </w:t>
-      </w:r>
-      <w:proofErr w:type="spellStart"/>
-      <w:r>
-        <w:t>checkout</w:t>
-      </w:r>
-      <w:proofErr w:type="spellEnd"/>
-      <w:r>
-        <w:t xml:space="preserve"> dev</w:t>
+        <w:rPr>
+          <w:lang w:val="en-GB"/>
+        </w:rPr>
+        <w:t>exec:java</w:t>
+      </w:r>
+      <w:proofErr w:type="spellEnd"/>
+      <w:r>
+        <w:rPr>
+          <w:lang w:val="en-GB"/>
+        </w:rPr>
+        <w:t xml:space="preserve"> -</w:t>
+      </w:r>
+      <w:proofErr w:type="spellStart"/>
+      <w:r>
+        <w:rPr>
+          <w:lang w:val="en-GB"/>
+        </w:rPr>
+        <w:t>Dexec.mainClass</w:t>
+      </w:r>
+      <w:proofErr w:type="spellEnd"/>
+      <w:r>
+        <w:rPr>
+          <w:lang w:val="en-GB"/>
+        </w:rPr>
+        <w:t>="</w:t>
+      </w:r>
+      <w:proofErr w:type="spellStart"/>
+      <w:r>
+        <w:rPr>
+          <w:lang w:val="en-GB"/>
+        </w:rPr>
+        <w:t>com.invoicegenerator.Main</w:t>
+      </w:r>
+      <w:proofErr w:type="spellEnd"/>
+      <w:r>
+        <w:rPr>
+          <w:lang w:val="en-GB"/>
+        </w:rPr>
+        <w:t>"</w:t>
+      </w:r>
+    </w:p>
+    <w:p>
+      <w:pPr>
+        <w:rPr>
+          <w:lang w:val="en-GB"/>
+        </w:rPr>
+      </w:pPr>
+      <w:r>
+        <w:rPr>
+          <w:lang w:val="en-GB"/>
+        </w:rPr>
+        <w:t>Option 2 :</w:t>
+      </w:r>
+    </w:p>
+    <w:p>
+      <w:pPr>
+        <w:rPr>
+          <w:lang w:val="en-GB"/>
+        </w:rPr>
+      </w:pPr>
+      <w:r>
+        <w:rPr>
+          <w:lang w:val="en-GB"/>
+        </w:rPr>
+        <w:t>mvn clean install</w:t>
+      </w:r>
+    </w:p>
+    <w:p>
+      <w:pPr>
+        <w:rPr>
+          <w:lang w:val="en-GB"/>
+        </w:rPr>
+      </w:pPr>
+      <w:r>
+        <w:rPr>
+          <w:lang w:val="en-GB"/>
+        </w:rPr>
+        <w:t>mvn clean compile</w:t>
+      </w:r>
+    </w:p>
+    <w:p>
+      <w:pPr>
+        <w:rPr>
+          <w:lang w:val="en-GB"/>
+        </w:rPr>
+      </w:pPr>
+      <w:r>
+        <w:rPr>
+          <w:lang w:val="en-GB"/>
+        </w:rPr>
+        <w:t>mvn exec:java -Dexec.mainClass="com.invoicegenerator.Main"</w:t>
       </w:r>
     </w:p>
     <w:p>
@@ -432,119 +359,124 @@
           <w:b/>
           <w:bCs/>
         </w:rPr>
-        <w:t>Générer un exécutable (.exe)</w:t>
-      </w:r>
-    </w:p>
-    <w:p>
-      <w:proofErr w:type="spellStart"/>
-      <w:proofErr w:type="gramStart"/>
-      <w:r>
-        <w:t>candle</w:t>
-      </w:r>
-      <w:proofErr w:type="spellEnd"/>
-      <w:proofErr w:type="gramEnd"/>
-      <w:r>
-        <w:t xml:space="preserve"> --version</w:t>
-      </w:r>
-    </w:p>
-    <w:p>
-      <w:proofErr w:type="spellStart"/>
-      <w:proofErr w:type="gramStart"/>
-      <w:r>
-        <w:t>mvn</w:t>
-      </w:r>
-      <w:proofErr w:type="spellEnd"/>
-      <w:proofErr w:type="gramEnd"/>
-      <w:r>
-        <w:t xml:space="preserve"> clean package</w:t>
-      </w:r>
-    </w:p>
-    <w:p>
-      <w:proofErr w:type="spellStart"/>
-      <w:proofErr w:type="gramStart"/>
-      <w:r>
-        <w:t>mvn</w:t>
-      </w:r>
-      <w:proofErr w:type="spellEnd"/>
-      <w:proofErr w:type="gramEnd"/>
-      <w:r>
-        <w:t xml:space="preserve"> </w:t>
-      </w:r>
-      <w:proofErr w:type="spellStart"/>
-      <w:r>
-        <w:t>javafx:jpackage</w:t>
-      </w:r>
-      <w:proofErr w:type="spellEnd"/>
-      <w:r>
-        <w:t xml:space="preserve"> -</w:t>
-      </w:r>
-      <w:proofErr w:type="spellStart"/>
-      <w:r>
-        <w:t>Djpackage.type</w:t>
-      </w:r>
-      <w:proofErr w:type="spellEnd"/>
-      <w:r>
-        <w:t>=EXE -Djpackage.name=</w:t>
-      </w:r>
-      <w:proofErr w:type="spellStart"/>
-      <w:r>
-        <w:t>InvoiceGenerator</w:t>
-      </w:r>
-      <w:proofErr w:type="spellEnd"/>
-      <w:r>
-        <w:t xml:space="preserve"> -</w:t>
-      </w:r>
-      <w:proofErr w:type="spellStart"/>
-      <w:r>
-        <w:t>Djpackage.mainClass</w:t>
-      </w:r>
-      <w:proofErr w:type="spellEnd"/>
-      <w:r>
-        <w:t>=</w:t>
-      </w:r>
-      <w:proofErr w:type="spellStart"/>
-      <w:r>
-        <w:t>com.invoicegenerator.Main</w:t>
-      </w:r>
-      <w:proofErr w:type="spellEnd"/>
-    </w:p>
-    <w:p>
-      <w:pPr>
-        <w:rPr>
-          <w:lang w:val="en-GB"/>
-        </w:rPr>
-      </w:pPr>
-      <w:r>
-        <w:rPr>
-          <w:lang w:val="en-GB"/>
-        </w:rPr>
-        <w:t>Avec jlink et jpackage :</w:t>
-      </w:r>
-    </w:p>
-    <w:p>
-      <w:pPr>
-        <w:rPr>
-          <w:lang w:val="en-GB"/>
-        </w:rPr>
-      </w:pPr>
-      <w:r>
-        <w:rPr>
-          <w:lang w:val="en-GB"/>
-        </w:rPr>
-        <w:t>jlink --module-path "/path/to/jdk-22/jmods;/path/to/javafx-sdk-23.0.2" --add-modules javafx.controls,javafx.fxml --output target/runtime</w:t>
-      </w:r>
-    </w:p>
-    <w:p>
-      <w:pPr>
-        <w:rPr>
-          <w:lang w:val="en-GB"/>
-        </w:rPr>
-      </w:pPr>
-      <w:r>
-        <w:rPr>
-          <w:lang w:val="en-GB"/>
-        </w:rPr>
-        <w:t>jpackage --input target --main-jar InvoiceGenerator-0.0.1-SNAPSHOT.jar --main-class com.invoicegenerator.Main --name InvoiceGenerator --type exe --runtime-image target/runtime --win-dir-chooser --dest target</w:t>
+        <w:t>Gestion avec Git</w:t>
+      </w:r>
+    </w:p>
+    <w:p>
+      <w:r>
+        <w:t>Ajouter un dépôt distant :</w:t>
+      </w:r>
+    </w:p>
+    <w:p>
+      <w:pPr>
+        <w:rPr>
+          <w:lang w:val="en-GB"/>
+        </w:rPr>
+      </w:pPr>
+      <w:r>
+        <w:rPr>
+          <w:lang w:val="en-GB"/>
+        </w:rPr>
+        <w:t>git remote add origin https://github.com/yourusername/invoice-generator.git</w:t>
+      </w:r>
+    </w:p>
+    <w:p>
+      <w:r>
+        <w:t>Créer une branche dev et pousser les modifications :</w:t>
+      </w:r>
+    </w:p>
+    <w:p>
+      <w:pPr>
+        <w:rPr>
+          <w:lang w:val="en-GB"/>
+        </w:rPr>
+      </w:pPr>
+      <w:r>
+        <w:rPr>
+          <w:lang w:val="en-GB"/>
+        </w:rPr>
+        <w:t>git checkout -b dev</w:t>
+      </w:r>
+    </w:p>
+    <w:p>
+      <w:pPr>
+        <w:rPr>
+          <w:lang w:val="en-GB"/>
+        </w:rPr>
+      </w:pPr>
+      <w:r>
+        <w:rPr>
+          <w:lang w:val="en-GB"/>
+        </w:rPr>
+        <w:t>git add .</w:t>
+      </w:r>
+    </w:p>
+    <w:p>
+      <w:r>
+        <w:t>git commit -m "Description de la modification"</w:t>
+      </w:r>
+    </w:p>
+    <w:p>
+      <w:r>
+        <w:t xml:space="preserve">git push </w:t>
+      </w:r>
+      <w:proofErr w:type="spellStart"/>
+      <w:r>
+        <w:t>origin</w:t>
+      </w:r>
+      <w:proofErr w:type="spellEnd"/>
+      <w:r>
+        <w:t xml:space="preserve"> dev</w:t>
+      </w:r>
+    </w:p>
+    <w:p>
+      <w:r>
+        <w:t>Fusionner dev dans master :</w:t>
+      </w:r>
+    </w:p>
+    <w:p>
+      <w:r>
+        <w:t xml:space="preserve">git </w:t>
+      </w:r>
+      <w:proofErr w:type="spellStart"/>
+      <w:r>
+        <w:t>checkout</w:t>
+      </w:r>
+      <w:proofErr w:type="spellEnd"/>
+      <w:r>
+        <w:t xml:space="preserve"> master</w:t>
+      </w:r>
+    </w:p>
+    <w:p>
+      <w:r>
+        <w:t>git merge dev</w:t>
+      </w:r>
+    </w:p>
+    <w:p>
+      <w:r>
+        <w:t xml:space="preserve">git push </w:t>
+      </w:r>
+      <w:proofErr w:type="spellStart"/>
+      <w:r>
+        <w:t>origin</w:t>
+      </w:r>
+      <w:proofErr w:type="spellEnd"/>
+      <w:r>
+        <w:t xml:space="preserve"> master</w:t>
+      </w:r>
+    </w:p>
+    <w:p>
+      <w:r>
+        <w:lastRenderedPageBreak/>
+        <w:t xml:space="preserve">git </w:t>
+      </w:r>
+      <w:proofErr w:type="spellStart"/>
+      <w:r>
+        <w:t>checkout</w:t>
+      </w:r>
+      <w:proofErr w:type="spellEnd"/>
+      <w:r>
+        <w:t xml:space="preserve"> dev</w:t>
       </w:r>
     </w:p>
     <w:p>
@@ -559,26 +491,295 @@
           <w:b/>
           <w:bCs/>
         </w:rPr>
-        <w:t xml:space="preserve">Générer la </w:t>
-      </w:r>
-      <w:proofErr w:type="spellStart"/>
-      <w:r>
+        <w:t>Générer un exécutable (.exe)</w:t>
+      </w:r>
+    </w:p>
+    <w:p>
+      <w:r>
+        <w:t xml:space="preserve"># </w:t>
+      </w:r>
+      <w:proofErr w:type="spellStart"/>
+      <w:r>
+        <w:t>Invoice</w:t>
+      </w:r>
+      <w:proofErr w:type="spellEnd"/>
+      <w:r>
+        <w:t xml:space="preserve"> </w:t>
+      </w:r>
+      <w:proofErr w:type="spellStart"/>
+      <w:r>
+        <w:t>Generator</w:t>
+      </w:r>
+      <w:proofErr w:type="spellEnd"/>
+      <w:r>
+        <w:t xml:space="preserve"> - Guide de </w:t>
+      </w:r>
+      <w:proofErr w:type="spellStart"/>
+      <w:r>
+        <w:t>Build</w:t>
+      </w:r>
+      <w:proofErr w:type="spellEnd"/>
+      <w:r>
+        <w:t xml:space="preserve"> et Installation</w:t>
+      </w:r>
+    </w:p>
+    <w:p/>
+    <w:p>
+      <w:r>
+        <w:t xml:space="preserve">Ce document explique comment générer et installer l'application </w:t>
+      </w:r>
+      <w:proofErr w:type="spellStart"/>
+      <w:r>
+        <w:t>InvoiceGenerator</w:t>
+      </w:r>
+      <w:proofErr w:type="spellEnd"/>
+      <w:r>
+        <w:t>.</w:t>
+      </w:r>
+    </w:p>
+    <w:p/>
+    <w:p>
+      <w:r>
+        <w:t>## Prérequis</w:t>
+      </w:r>
+    </w:p>
+    <w:p>
+      <w:r>
+        <w:t>- Java JDK 22 installé (chemin : "C:\Program Files\Java\jdk-22")</w:t>
+      </w:r>
+    </w:p>
+    <w:p>
+      <w:r>
+        <w:t xml:space="preserve">- </w:t>
+      </w:r>
+      <w:proofErr w:type="spellStart"/>
+      <w:r>
+        <w:t>JavaFX</w:t>
+      </w:r>
+      <w:proofErr w:type="spellEnd"/>
+      <w:r>
+        <w:t xml:space="preserve"> SDK 23.0.2 installé (chemin : "C:\JavaFX\javafx-sdk-23.0.2")</w:t>
+      </w:r>
+    </w:p>
+    <w:p>
+      <w:r>
+        <w:t>- Maven installé et configuré</w:t>
+      </w:r>
+    </w:p>
+    <w:p>
+      <w:r>
+        <w:t xml:space="preserve">- </w:t>
+      </w:r>
+      <w:proofErr w:type="spellStart"/>
+      <w:r>
+        <w:t>Wix</w:t>
+      </w:r>
+      <w:proofErr w:type="spellEnd"/>
+      <w:r>
+        <w:t xml:space="preserve"> </w:t>
+      </w:r>
+      <w:proofErr w:type="spellStart"/>
+      <w:r>
+        <w:t>Toolset</w:t>
+      </w:r>
+      <w:proofErr w:type="spellEnd"/>
+      <w:r>
+        <w:t xml:space="preserve"> installé (pour </w:t>
+      </w:r>
+      <w:proofErr w:type="spellStart"/>
+      <w:r>
+        <w:t>jpackage</w:t>
+      </w:r>
+      <w:proofErr w:type="spellEnd"/>
+      <w:r>
+        <w:t>)</w:t>
+      </w:r>
+    </w:p>
+    <w:p/>
+    <w:p>
+      <w:r>
+        <w:t xml:space="preserve">## Étapes de </w:t>
+      </w:r>
+      <w:proofErr w:type="spellStart"/>
+      <w:r>
+        <w:t>Build</w:t>
+      </w:r>
+      <w:proofErr w:type="spellEnd"/>
+      <w:r>
+        <w:t xml:space="preserve"> et Installation</w:t>
+      </w:r>
+    </w:p>
+    <w:p/>
+    <w:p>
+      <w:r>
+        <w:t>### 1. Désinstaller une version précédente (si nécessaire)</w:t>
+      </w:r>
+    </w:p>
+    <w:p>
+      <w:r>
+        <w:t>- Ouvre "Applications et fonctionnalités" (ou "Programmes et fonctionnalités") dans Windows.</w:t>
+      </w:r>
+    </w:p>
+    <w:p>
+      <w:r>
+        <w:t>- Cherche "</w:t>
+      </w:r>
+      <w:proofErr w:type="spellStart"/>
+      <w:r>
+        <w:t>InvoiceGenerator</w:t>
+      </w:r>
+      <w:proofErr w:type="spellEnd"/>
+      <w:r>
+        <w:t>" dans la liste.</w:t>
+      </w:r>
+    </w:p>
+    <w:p>
+      <w:r>
+        <w:t>- Clique sur "Désinstaller" et suis les instructions.</w:t>
+      </w:r>
+    </w:p>
+    <w:p/>
+    <w:p>
+      <w:r>
+        <w:t xml:space="preserve">### 2. Exécuter le script de </w:t>
+      </w:r>
+      <w:proofErr w:type="spellStart"/>
+      <w:r>
+        <w:t>build</w:t>
+      </w:r>
+      <w:proofErr w:type="spellEnd"/>
+    </w:p>
+    <w:p>
+      <w:r>
+        <w:t>- Place-toi dans le dossier du projet : `C:\Users\daniel.lorenzi\eclipse-workspace\InvoiceGenerator`</w:t>
+      </w:r>
+    </w:p>
+    <w:p>
+      <w:r>
+        <w:t>- Exécute le fichier `build_install.bat` (double-clic ou via CMD).</w:t>
+      </w:r>
+    </w:p>
+    <w:p/>
+    <w:p>
+      <w:r>
+        <w:t xml:space="preserve">Le script fait tout : nettoyage, </w:t>
+      </w:r>
+      <w:proofErr w:type="spellStart"/>
+      <w:r>
+        <w:t>build</w:t>
+      </w:r>
+      <w:proofErr w:type="spellEnd"/>
+      <w:r>
+        <w:t xml:space="preserve">, génération du runtime, copie des </w:t>
+      </w:r>
+      <w:proofErr w:type="spellStart"/>
+      <w:r>
+        <w:t>libs</w:t>
+      </w:r>
+      <w:proofErr w:type="spellEnd"/>
+      <w:r>
+        <w:t>, création de l'exe, et lancement de l'installateur.</w:t>
+      </w:r>
+    </w:p>
+    <w:p/>
+    <w:p>
+      <w:r>
+        <w:t>### Contenu du script `build_install.bat`</w:t>
+      </w:r>
+    </w:p>
+    <w:p/>
+    <w:p>
+      <w:r>
+        <w:t>### 3. Utilisation</w:t>
+      </w:r>
+    </w:p>
+    <w:p>
+      <w:r>
+        <w:t>- Sauvegarde ce script dans `C:\Users\daniel.lorenzi\eclipse-workspace\InvoiceGenerator\build_install.bat`.</w:t>
+      </w:r>
+    </w:p>
+    <w:p>
+      <w:r>
+        <w:lastRenderedPageBreak/>
+        <w:t>- Double-clique dessus pour tout faire d’un coup.</w:t>
+      </w:r>
+    </w:p>
+    <w:p>
+      <w:r>
+        <w:t>- Une fois installé, l’app sera dans `C:\Program Files\</w:t>
+      </w:r>
+      <w:proofErr w:type="spellStart"/>
+      <w:r>
+        <w:t>InvoiceGenerator</w:t>
+      </w:r>
+      <w:proofErr w:type="spellEnd"/>
+      <w:r>
+        <w:t>`.</w:t>
+      </w:r>
+    </w:p>
+    <w:p/>
+    <w:p>
+      <w:r>
+        <w:t>## Vérification</w:t>
+      </w:r>
+    </w:p>
+    <w:p>
+      <w:r>
+        <w:t>- Après installation, lance `C:\Program Files\</w:t>
+      </w:r>
+      <w:proofErr w:type="spellStart"/>
+      <w:r>
+        <w:t>InvoiceGenerator</w:t>
+      </w:r>
+      <w:proofErr w:type="spellEnd"/>
+      <w:r>
+        <w:t>\InvoiceGenerator.exe`.</w:t>
+      </w:r>
+    </w:p>
+    <w:p>
+      <w:r>
+        <w:t>- Vérifie que `C:\Users\daniel.lorenzi\invoice_generator_error_log.txt` est créé/mis à jour.</w:t>
+      </w:r>
+    </w:p>
+    <w:p/>
+    <w:p>
+      <w:pPr>
         <w:rPr>
           <w:b/>
           <w:bCs/>
         </w:rPr>
+      </w:pPr>
+    </w:p>
+    <w:p>
+      <w:pPr>
+        <w:rPr>
+          <w:b/>
+          <w:bCs/>
+        </w:rPr>
+      </w:pPr>
+      <w:r>
+        <w:rPr>
+          <w:b/>
+          <w:bCs/>
+        </w:rPr>
+        <w:t xml:space="preserve">Générer la </w:t>
+      </w:r>
+      <w:proofErr w:type="spellStart"/>
+      <w:r>
+        <w:rPr>
+          <w:b/>
+          <w:bCs/>
+        </w:rPr>
         <w:t>Javadoc</w:t>
       </w:r>
       <w:proofErr w:type="spellEnd"/>
     </w:p>
     <w:p>
       <w:proofErr w:type="spellStart"/>
-      <w:proofErr w:type="gramStart"/>
       <w:r>
         <w:t>mvn</w:t>
       </w:r>
       <w:proofErr w:type="spellEnd"/>
-      <w:proofErr w:type="gramEnd"/>
       <w:r>
         <w:t xml:space="preserve"> clean </w:t>
       </w:r>
@@ -594,11 +795,19 @@
           <w:lang w:val="en-GB"/>
         </w:rPr>
       </w:pPr>
-      <w:r>
-        <w:rPr>
-          <w:lang w:val="en-GB"/>
-        </w:rPr>
-        <w:t>mvn clean compile</w:t>
+      <w:proofErr w:type="spellStart"/>
+      <w:r>
+        <w:rPr>
+          <w:lang w:val="en-GB"/>
+        </w:rPr>
+        <w:t>mvn</w:t>
+      </w:r>
+      <w:proofErr w:type="spellEnd"/>
+      <w:r>
+        <w:rPr>
+          <w:lang w:val="en-GB"/>
+        </w:rPr>
+        <w:t xml:space="preserve"> clean compile</w:t>
       </w:r>
     </w:p>
     <w:p>
@@ -630,7 +839,7 @@
     <w:p>
       <w:r>
         <w:pict w14:anchorId="657D44B6">
-          <v:rect id="_x0000_i1031" style="width:0;height:1.5pt" o:hralign="center" o:hrstd="t" o:hr="t" fillcolor="#a0a0a0" stroked="f"/>
+          <v:rect id="_x0000_i1025" style="width:0;height:1.5pt" o:hralign="center" o:hrstd="t" o:hr="t" fillcolor="#a0a0a0" stroked="f"/>
         </w:pict>
       </w:r>
     </w:p>
@@ -819,8 +1028,7 @@
               <v:stroke joinstyle="miter"/>
               <v:path gradientshapeok="t" o:connecttype="rect"/>
             </v:shapetype>
-            <v:shape id="Zone de texte 2" o:spid="_x0000_s1026" type="#_x0000_t202" alt="Interne" style="position:absolute;margin-left:0;margin-top:0;width:28.05pt;height:39.15pt;z-index:251659264;visibility:visible;mso-wrap-style:none;mso-width-percent:0;mso-height-percent:0;mso-wrap-distance-left:0;mso-wrap-distance-top:0;mso-wrap-distance-right:0;mso-wrap-distance-bottom:0;mso-position-horizontal:center;mso-position-horizontal-relative:page;mso-position-vertical:bottom;mso-position-vertical-relative:page;mso-width-percent:0;mso-height-percent:0;mso-width-relative:margin;mso-height-relative:margin;v-text-anchor:bottom" o:gfxdata="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" filled="f" stroked="f">
-              <v:fill o:detectmouseclick="t"/>
+            <v:shape id="Zone de texte 2" o:spid="_x0000_s1026" type="#_x0000_t202" alt="Interne" style="position:absolute;margin-left:0;margin-top:0;width:28.05pt;height:39.15pt;z-index:251659264;visibility:visible;mso-wrap-style:none;mso-width-percent:0;mso-height-percent:0;mso-wrap-distance-left:0;mso-wrap-distance-top:0;mso-wrap-distance-right:0;mso-wrap-distance-bottom:0;mso-position-horizontal:center;mso-position-horizontal-relative:page;mso-position-vertical:bottom;mso-position-vertical-relative:page;mso-width-percent:0;mso-height-percent:0;mso-width-relative:margin;mso-height-relative:margin;v-text-anchor:bottom" o:gfxdata="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" filled="f" stroked="f">
               <v:textbox style="mso-fit-shape-to-text:t" inset="0,0,0,28pt">
                 <w:txbxContent>
                   <w:p>
@@ -956,8 +1164,7 @@
               <v:stroke joinstyle="miter"/>
               <v:path gradientshapeok="t" o:connecttype="rect"/>
             </v:shapetype>
-            <v:shape id="Zone de texte 3" o:spid="_x0000_s1027" type="#_x0000_t202" alt="Interne" style="position:absolute;margin-left:0;margin-top:0;width:28.05pt;height:39.15pt;z-index:251660288;visibility:visible;mso-wrap-style:none;mso-width-percent:0;mso-height-percent:0;mso-wrap-distance-left:0;mso-wrap-distance-top:0;mso-wrap-distance-right:0;mso-wrap-distance-bottom:0;mso-position-horizontal:center;mso-position-horizontal-relative:page;mso-position-vertical:bottom;mso-position-vertical-relative:page;mso-width-percent:0;mso-height-percent:0;mso-width-relative:margin;mso-height-relative:margin;v-text-anchor:bottom" o:gfxdata="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" filled="f" stroked="f">
-              <v:fill o:detectmouseclick="t"/>
+            <v:shape id="Zone de texte 3" o:spid="_x0000_s1027" type="#_x0000_t202" alt="Interne" style="position:absolute;margin-left:0;margin-top:0;width:28.05pt;height:39.15pt;z-index:251660288;visibility:visible;mso-wrap-style:none;mso-width-percent:0;mso-height-percent:0;mso-wrap-distance-left:0;mso-wrap-distance-top:0;mso-wrap-distance-right:0;mso-wrap-distance-bottom:0;mso-position-horizontal:center;mso-position-horizontal-relative:page;mso-position-vertical:bottom;mso-position-vertical-relative:page;mso-width-percent:0;mso-height-percent:0;mso-width-relative:margin;mso-height-relative:margin;v-text-anchor:bottom" o:gfxdata="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" filled="f" stroked="f">
               <v:textbox style="mso-fit-shape-to-text:t" inset="0,0,0,28pt">
                 <w:txbxContent>
                   <w:p>
@@ -1093,8 +1300,7 @@
               <v:stroke joinstyle="miter"/>
               <v:path gradientshapeok="t" o:connecttype="rect"/>
             </v:shapetype>
-            <v:shape id="Zone de texte 1" o:spid="_x0000_s1028" type="#_x0000_t202" alt="Interne" style="position:absolute;margin-left:0;margin-top:0;width:28.05pt;height:39.15pt;z-index:251658240;visibility:visible;mso-wrap-style:none;mso-width-percent:0;mso-height-percent:0;mso-wrap-distance-left:0;mso-wrap-distance-top:0;mso-wrap-distance-right:0;mso-wrap-distance-bottom:0;mso-position-horizontal:center;mso-position-horizontal-relative:page;mso-position-vertical:bottom;mso-position-vertical-relative:page;mso-width-percent:0;mso-height-percent:0;mso-width-relative:margin;mso-height-relative:margin;v-text-anchor:bottom" o:gfxdata="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" filled="f" stroked="f">
-              <v:fill o:detectmouseclick="t"/>
+            <v:shape id="Zone de texte 1" o:spid="_x0000_s1028" type="#_x0000_t202" alt="Interne" style="position:absolute;margin-left:0;margin-top:0;width:28.05pt;height:39.15pt;z-index:251658240;visibility:visible;mso-wrap-style:none;mso-width-percent:0;mso-height-percent:0;mso-wrap-distance-left:0;mso-wrap-distance-top:0;mso-wrap-distance-right:0;mso-wrap-distance-bottom:0;mso-position-horizontal:center;mso-position-horizontal-relative:page;mso-position-vertical:bottom;mso-position-vertical-relative:page;mso-width-percent:0;mso-height-percent:0;mso-width-relative:margin;mso-height-relative:margin;v-text-anchor:bottom" o:gfxdata="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" filled="f" stroked="f">
               <v:textbox style="mso-fit-shape-to-text:t" inset="0,0,0,28pt">
                 <w:txbxContent>
                   <w:p>
@@ -1946,6 +2152,7 @@
   <w:style w:type="character" w:default="1" w:styleId="Policepardfaut">
     <w:name w:val="Default Paragraph Font"/>
     <w:uiPriority w:val="1"/>
+    <w:semiHidden/>
     <w:unhideWhenUsed/>
   </w:style>
   <w:style w:type="table" w:default="1" w:styleId="TableauNormal">

</xml_diff>

<commit_message>
mise a jour de la doc et fichier d install
</commit_message>
<xml_diff>
--- a/src/main/resources/readme.docx
+++ b/src/main/resources/readme.docx
@@ -9,37 +9,12 @@
           <w:bCs/>
         </w:rPr>
       </w:pPr>
-      <w:proofErr w:type="spellStart"/>
       <w:r>
         <w:rPr>
           <w:b/>
           <w:bCs/>
         </w:rPr>
-        <w:t>Invoice</w:t>
-      </w:r>
-      <w:proofErr w:type="spellEnd"/>
-      <w:r>
-        <w:rPr>
-          <w:b/>
-          <w:bCs/>
-        </w:rPr>
-        <w:t xml:space="preserve"> </w:t>
-      </w:r>
-      <w:proofErr w:type="spellStart"/>
-      <w:r>
-        <w:rPr>
-          <w:b/>
-          <w:bCs/>
-        </w:rPr>
-        <w:t>Generator</w:t>
-      </w:r>
-      <w:proofErr w:type="spellEnd"/>
-      <w:r>
-        <w:rPr>
-          <w:b/>
-          <w:bCs/>
-        </w:rPr>
-        <w:t xml:space="preserve"> Tool</w:t>
+        <w:t>Invoice Generator Tool</w:t>
       </w:r>
     </w:p>
     <w:p>
@@ -106,13 +81,8 @@
           <w:numId w:val="1"/>
         </w:numPr>
       </w:pPr>
-      <w:proofErr w:type="spellStart"/>
-      <w:r>
-        <w:t>JavaFX</w:t>
-      </w:r>
-      <w:proofErr w:type="spellEnd"/>
-      <w:r>
-        <w:t xml:space="preserve"> (si nécessaire pour l'interface)</w:t>
+      <w:r>
+        <w:t>JavaFX (si nécessaire pour l'interface)</w:t>
       </w:r>
     </w:p>
     <w:p>
@@ -166,185 +136,189 @@
         <w:rPr>
           <w:b/>
           <w:bCs/>
-          <w:lang w:val="en-GB"/>
-        </w:rPr>
-      </w:pPr>
-      <w:proofErr w:type="spellStart"/>
+        </w:rPr>
+      </w:pPr>
       <w:r>
         <w:rPr>
           <w:b/>
           <w:bCs/>
-          <w:lang w:val="en-GB"/>
-        </w:rPr>
-        <w:t>Exécution</w:t>
-      </w:r>
-      <w:proofErr w:type="spellEnd"/>
-      <w:r>
+        </w:rPr>
+        <w:t>Exécution du projet</w:t>
+      </w:r>
+    </w:p>
+    <w:p>
+      <w:r>
+        <w:t>Option 1 :</w:t>
+      </w:r>
+    </w:p>
+    <w:p>
+      <w:r>
+        <w:t>mvn clean compile</w:t>
+      </w:r>
+    </w:p>
+    <w:p>
+      <w:pPr>
+        <w:rPr>
+          <w:lang w:val="en-GB"/>
+        </w:rPr>
+      </w:pPr>
+      <w:r>
+        <w:rPr>
+          <w:lang w:val="en-GB"/>
+        </w:rPr>
+        <w:t>mvn exec:java -Dexec.mainClass="com.invoicegenerator.Main"</w:t>
+      </w:r>
+    </w:p>
+    <w:p>
+      <w:pPr>
+        <w:rPr>
+          <w:lang w:val="en-GB"/>
+        </w:rPr>
+      </w:pPr>
+      <w:r>
+        <w:rPr>
+          <w:lang w:val="en-GB"/>
+        </w:rPr>
+        <w:t>Option 2 :</w:t>
+      </w:r>
+    </w:p>
+    <w:p>
+      <w:pPr>
+        <w:rPr>
+          <w:lang w:val="en-GB"/>
+        </w:rPr>
+      </w:pPr>
+      <w:r>
+        <w:rPr>
+          <w:lang w:val="en-GB"/>
+        </w:rPr>
+        <w:t>mvn clean install</w:t>
+      </w:r>
+    </w:p>
+    <w:p>
+      <w:pPr>
+        <w:rPr>
+          <w:lang w:val="en-GB"/>
+        </w:rPr>
+      </w:pPr>
+      <w:r>
+        <w:rPr>
+          <w:lang w:val="en-GB"/>
+        </w:rPr>
+        <w:t>mvn clean compile</w:t>
+      </w:r>
+    </w:p>
+    <w:p>
+      <w:pPr>
+        <w:rPr>
+          <w:lang w:val="en-GB"/>
+        </w:rPr>
+      </w:pPr>
+      <w:r>
+        <w:rPr>
+          <w:lang w:val="en-GB"/>
+        </w:rPr>
+        <w:t>mvn exec:java -Dexec.mainClass="com.invoicegenerator.Main"</w:t>
+      </w:r>
+    </w:p>
+    <w:p>
+      <w:pPr>
         <w:rPr>
           <w:b/>
           <w:bCs/>
-          <w:lang w:val="en-GB"/>
-        </w:rPr>
-        <w:t xml:space="preserve"> du </w:t>
-      </w:r>
-      <w:proofErr w:type="spellStart"/>
+        </w:rPr>
+      </w:pPr>
       <w:r>
         <w:rPr>
           <w:b/>
           <w:bCs/>
-          <w:lang w:val="en-GB"/>
-        </w:rPr>
-        <w:t>projet</w:t>
-      </w:r>
-      <w:proofErr w:type="spellEnd"/>
-    </w:p>
-    <w:p>
-      <w:pPr>
-        <w:rPr>
-          <w:lang w:val="en-GB"/>
-        </w:rPr>
-      </w:pPr>
-      <w:r>
-        <w:rPr>
-          <w:lang w:val="en-GB"/>
-        </w:rPr>
-        <w:t>Option 1 :</w:t>
-      </w:r>
-    </w:p>
-    <w:p>
-      <w:pPr>
-        <w:rPr>
-          <w:lang w:val="en-GB"/>
-        </w:rPr>
-      </w:pPr>
-      <w:proofErr w:type="spellStart"/>
-      <w:r>
-        <w:rPr>
-          <w:lang w:val="en-GB"/>
-        </w:rPr>
-        <w:t>mvn</w:t>
-      </w:r>
-      <w:proofErr w:type="spellEnd"/>
-      <w:r>
-        <w:rPr>
-          <w:lang w:val="en-GB"/>
-        </w:rPr>
-        <w:t xml:space="preserve"> clean compile</w:t>
-      </w:r>
-    </w:p>
-    <w:p>
-      <w:pPr>
-        <w:rPr>
-          <w:lang w:val="en-GB"/>
-        </w:rPr>
-      </w:pPr>
-      <w:proofErr w:type="spellStart"/>
-      <w:r>
-        <w:rPr>
-          <w:lang w:val="en-GB"/>
-        </w:rPr>
-        <w:t>mvn</w:t>
-      </w:r>
-      <w:proofErr w:type="spellEnd"/>
-      <w:r>
-        <w:rPr>
-          <w:lang w:val="en-GB"/>
-        </w:rPr>
-        <w:t xml:space="preserve"> </w:t>
-      </w:r>
-      <w:proofErr w:type="spellStart"/>
-      <w:r>
-        <w:rPr>
-          <w:lang w:val="en-GB"/>
-        </w:rPr>
-        <w:t>exec:java</w:t>
-      </w:r>
-      <w:proofErr w:type="spellEnd"/>
-      <w:r>
-        <w:rPr>
-          <w:lang w:val="en-GB"/>
-        </w:rPr>
-        <w:t xml:space="preserve"> -</w:t>
-      </w:r>
-      <w:proofErr w:type="spellStart"/>
-      <w:r>
-        <w:rPr>
-          <w:lang w:val="en-GB"/>
-        </w:rPr>
-        <w:t>Dexec.mainClass</w:t>
-      </w:r>
-      <w:proofErr w:type="spellEnd"/>
-      <w:r>
-        <w:rPr>
-          <w:lang w:val="en-GB"/>
-        </w:rPr>
-        <w:t>="</w:t>
-      </w:r>
-      <w:proofErr w:type="spellStart"/>
-      <w:r>
-        <w:rPr>
-          <w:lang w:val="en-GB"/>
-        </w:rPr>
-        <w:t>com.invoicegenerator.Main</w:t>
-      </w:r>
-      <w:proofErr w:type="spellEnd"/>
-      <w:r>
-        <w:rPr>
-          <w:lang w:val="en-GB"/>
-        </w:rPr>
-        <w:t>"</w:t>
-      </w:r>
-    </w:p>
-    <w:p>
-      <w:pPr>
-        <w:rPr>
-          <w:lang w:val="en-GB"/>
-        </w:rPr>
-      </w:pPr>
-      <w:r>
-        <w:rPr>
-          <w:lang w:val="en-GB"/>
-        </w:rPr>
-        <w:t>Option 2 :</w:t>
-      </w:r>
-    </w:p>
-    <w:p>
-      <w:pPr>
-        <w:rPr>
-          <w:lang w:val="en-GB"/>
-        </w:rPr>
-      </w:pPr>
-      <w:r>
-        <w:rPr>
-          <w:lang w:val="en-GB"/>
-        </w:rPr>
-        <w:t>mvn clean install</w:t>
-      </w:r>
-    </w:p>
-    <w:p>
-      <w:pPr>
-        <w:rPr>
-          <w:lang w:val="en-GB"/>
-        </w:rPr>
-      </w:pPr>
-      <w:r>
-        <w:rPr>
-          <w:lang w:val="en-GB"/>
-        </w:rPr>
-        <w:t>mvn clean compile</w:t>
-      </w:r>
-    </w:p>
-    <w:p>
-      <w:pPr>
-        <w:rPr>
-          <w:lang w:val="en-GB"/>
-        </w:rPr>
-      </w:pPr>
-      <w:r>
-        <w:rPr>
-          <w:lang w:val="en-GB"/>
-        </w:rPr>
-        <w:t>mvn exec:java -Dexec.mainClass="com.invoicegenerator.Main"</w:t>
+        </w:rPr>
+        <w:t>Gestion avec Git</w:t>
+      </w:r>
+    </w:p>
+    <w:p>
+      <w:r>
+        <w:t>Ajouter un dépôt distant :</w:t>
+      </w:r>
+    </w:p>
+    <w:p>
+      <w:pPr>
+        <w:rPr>
+          <w:lang w:val="en-GB"/>
+        </w:rPr>
+      </w:pPr>
+      <w:r>
+        <w:rPr>
+          <w:lang w:val="en-GB"/>
+        </w:rPr>
+        <w:t>git remote add origin https://github.com/yourusername/invoice-generator.git</w:t>
+      </w:r>
+    </w:p>
+    <w:p>
+      <w:r>
+        <w:t>Créer une branche dev et pousser les modifications :</w:t>
+      </w:r>
+    </w:p>
+    <w:p>
+      <w:pPr>
+        <w:rPr>
+          <w:lang w:val="en-GB"/>
+        </w:rPr>
+      </w:pPr>
+      <w:r>
+        <w:rPr>
+          <w:lang w:val="en-GB"/>
+        </w:rPr>
+        <w:t>git checkout -b dev</w:t>
+      </w:r>
+    </w:p>
+    <w:p>
+      <w:pPr>
+        <w:rPr>
+          <w:lang w:val="en-GB"/>
+        </w:rPr>
+      </w:pPr>
+      <w:r>
+        <w:rPr>
+          <w:lang w:val="en-GB"/>
+        </w:rPr>
+        <w:t>git add .</w:t>
+      </w:r>
+    </w:p>
+    <w:p>
+      <w:r>
+        <w:t>git commit -m "Description de la modification"</w:t>
+      </w:r>
+    </w:p>
+    <w:p>
+      <w:r>
+        <w:t>git push origin dev</w:t>
+      </w:r>
+    </w:p>
+    <w:p>
+      <w:r>
+        <w:t>Fusionner dev dans master :</w:t>
+      </w:r>
+    </w:p>
+    <w:p>
+      <w:r>
+        <w:t>git checkout master</w:t>
+      </w:r>
+    </w:p>
+    <w:p>
+      <w:r>
+        <w:t>git merge dev</w:t>
+      </w:r>
+    </w:p>
+    <w:p>
+      <w:r>
+        <w:t>git push origin master</w:t>
+      </w:r>
+    </w:p>
+    <w:p>
+      <w:r>
+        <w:lastRenderedPageBreak/>
+        <w:t>git checkout dev</w:t>
       </w:r>
     </w:p>
     <w:p>
@@ -359,389 +333,237 @@
           <w:b/>
           <w:bCs/>
         </w:rPr>
-        <w:t>Gestion avec Git</w:t>
-      </w:r>
-    </w:p>
-    <w:p>
-      <w:r>
-        <w:t>Ajouter un dépôt distant :</w:t>
-      </w:r>
-    </w:p>
-    <w:p>
-      <w:pPr>
-        <w:rPr>
-          <w:lang w:val="en-GB"/>
-        </w:rPr>
-      </w:pPr>
-      <w:r>
-        <w:rPr>
-          <w:lang w:val="en-GB"/>
-        </w:rPr>
-        <w:t>git remote add origin https://github.com/yourusername/invoice-generator.git</w:t>
-      </w:r>
-    </w:p>
-    <w:p>
-      <w:r>
-        <w:t>Créer une branche dev et pousser les modifications :</w:t>
-      </w:r>
-    </w:p>
-    <w:p>
-      <w:pPr>
-        <w:rPr>
-          <w:lang w:val="en-GB"/>
-        </w:rPr>
-      </w:pPr>
-      <w:r>
-        <w:rPr>
-          <w:lang w:val="en-GB"/>
-        </w:rPr>
-        <w:t>git checkout -b dev</w:t>
-      </w:r>
-    </w:p>
-    <w:p>
-      <w:pPr>
-        <w:rPr>
-          <w:lang w:val="en-GB"/>
-        </w:rPr>
-      </w:pPr>
-      <w:r>
-        <w:rPr>
-          <w:lang w:val="en-GB"/>
-        </w:rPr>
-        <w:t>git add .</w:t>
-      </w:r>
-    </w:p>
-    <w:p>
-      <w:r>
-        <w:t>git commit -m "Description de la modification"</w:t>
-      </w:r>
-    </w:p>
-    <w:p>
-      <w:r>
-        <w:t xml:space="preserve">git push </w:t>
-      </w:r>
-      <w:proofErr w:type="spellStart"/>
-      <w:r>
-        <w:t>origin</w:t>
-      </w:r>
-      <w:proofErr w:type="spellEnd"/>
-      <w:r>
-        <w:t xml:space="preserve"> dev</w:t>
-      </w:r>
-    </w:p>
-    <w:p>
-      <w:r>
-        <w:t>Fusionner dev dans master :</w:t>
-      </w:r>
-    </w:p>
-    <w:p>
-      <w:r>
-        <w:t xml:space="preserve">git </w:t>
-      </w:r>
-      <w:proofErr w:type="spellStart"/>
-      <w:r>
-        <w:t>checkout</w:t>
-      </w:r>
-      <w:proofErr w:type="spellEnd"/>
-      <w:r>
-        <w:t xml:space="preserve"> master</w:t>
-      </w:r>
-    </w:p>
-    <w:p>
-      <w:r>
-        <w:t>git merge dev</w:t>
-      </w:r>
-    </w:p>
-    <w:p>
-      <w:r>
-        <w:t xml:space="preserve">git push </w:t>
-      </w:r>
-      <w:proofErr w:type="spellStart"/>
-      <w:r>
-        <w:t>origin</w:t>
-      </w:r>
-      <w:proofErr w:type="spellEnd"/>
-      <w:r>
-        <w:t xml:space="preserve"> master</w:t>
-      </w:r>
-    </w:p>
-    <w:p>
-      <w:r>
-        <w:lastRenderedPageBreak/>
-        <w:t xml:space="preserve">git </w:t>
-      </w:r>
-      <w:proofErr w:type="spellStart"/>
-      <w:r>
-        <w:t>checkout</w:t>
-      </w:r>
-      <w:proofErr w:type="spellEnd"/>
-      <w:r>
-        <w:t xml:space="preserve"> dev</w:t>
-      </w:r>
-    </w:p>
-    <w:p>
-      <w:pPr>
+        <w:t>Générer un exécutable (.exe)</w:t>
+      </w:r>
+      <w:r>
         <w:rPr>
           <w:b/>
           <w:bCs/>
         </w:rPr>
-      </w:pPr>
-      <w:r>
+        <w:t xml:space="preserve"> + doc Java</w:t>
+      </w:r>
+    </w:p>
+    <w:p>
+      <w:r>
+        <w:t># Invoice Generator - Guide de Build et Installation</w:t>
+      </w:r>
+    </w:p>
+    <w:p/>
+    <w:p>
+      <w:r>
+        <w:t>Ce document explique comment générer et installer l'application InvoiceGenerator.</w:t>
+      </w:r>
+    </w:p>
+    <w:p/>
+    <w:p>
+      <w:r>
+        <w:t>## Prérequis</w:t>
+      </w:r>
+    </w:p>
+    <w:p>
+      <w:r>
+        <w:t>- Java JDK 22 installé (chemin : "C:\Program Files\Java\jdk-22")</w:t>
+      </w:r>
+    </w:p>
+    <w:p>
+      <w:r>
+        <w:t>- JavaFX SDK 23.0.2 installé (chemin : "C:\JavaFX\javafx-sdk-23.0.2")</w:t>
+      </w:r>
+    </w:p>
+    <w:p>
+      <w:r>
+        <w:t>- Maven installé et configuré</w:t>
+      </w:r>
+    </w:p>
+    <w:p>
+      <w:r>
+        <w:t>- Wix Toolset installé (pour jpackage)</w:t>
+      </w:r>
+    </w:p>
+    <w:p/>
+    <w:p>
+      <w:r>
+        <w:t>## Étapes de Build et Installation</w:t>
+      </w:r>
+      <w:r>
+        <w:t xml:space="preserve"> + génération de la doc Java</w:t>
+      </w:r>
+    </w:p>
+    <w:p/>
+    <w:p>
+      <w:r>
+        <w:t>### 1. Désinstaller une version précédente (si nécessaire)</w:t>
+      </w:r>
+    </w:p>
+    <w:p>
+      <w:r>
+        <w:t>- Ouvre "Applications et fonctionnalités" (ou "Programmes et fonctionnalités") dans Windows.</w:t>
+      </w:r>
+    </w:p>
+    <w:p>
+      <w:r>
+        <w:t>- Cherche "InvoiceGenerator" dans la liste.</w:t>
+      </w:r>
+    </w:p>
+    <w:p>
+      <w:r>
+        <w:t>- Clique sur "Désinstaller" et suis les instructions.</w:t>
+      </w:r>
+    </w:p>
+    <w:p>
+      <w:r>
+        <w:t>- (Arrêter les tâches windows installer pourrai être nécessaires)</w:t>
+      </w:r>
+    </w:p>
+    <w:p/>
+    <w:p>
+      <w:r>
+        <w:t>### 2. Exécuter le script de build</w:t>
+      </w:r>
+    </w:p>
+    <w:p>
+      <w:r>
+        <w:t>- Place-toi dans le dossier du projet : `C:\Users\</w:t>
+      </w:r>
+      <w:r>
+        <w:t>YOURREPOSITORY</w:t>
+      </w:r>
+      <w:r>
+        <w:t>\InvoiceGenerator`</w:t>
+      </w:r>
+    </w:p>
+    <w:p>
+      <w:r>
+        <w:t xml:space="preserve">- </w:t>
+      </w:r>
+      <w:r>
+        <w:t>Choisir les empladement dans</w:t>
+      </w:r>
+      <w:r>
+        <w:t xml:space="preserve"> le fichier `</w:t>
+      </w:r>
+      <w:r>
+        <w:t xml:space="preserve"> </w:t>
+      </w:r>
+      <w:r>
+        <w:t>src/main/resources/GenererExeEtDoc3.bat</w:t>
+      </w:r>
+      <w:r>
+        <w:t xml:space="preserve"> </w:t>
+      </w:r>
+      <w:r>
+        <w:t>`</w:t>
+      </w:r>
+      <w:r>
+        <w:t>puis l’executer</w:t>
+      </w:r>
+      <w:r>
+        <w:t xml:space="preserve"> (double-clic ou via CMD).</w:t>
+      </w:r>
+    </w:p>
+    <w:p>
+      <w:pPr>
+        <w:rPr>
+          <w:lang w:val="en-GB"/>
+        </w:rPr>
+      </w:pPr>
+      <w:r>
+        <w:rPr>
+          <w:lang w:val="en-GB"/>
+        </w:rPr>
+        <w:t>set "PROJECT_PATH=</w:t>
+      </w:r>
+      <w:r>
+        <w:rPr>
+          <w:lang w:val="en-GB"/>
+        </w:rPr>
+        <w:t>YOURREPOSITORY</w:t>
+      </w:r>
+      <w:r>
+        <w:rPr>
+          <w:lang w:val="en-GB"/>
+        </w:rPr>
+        <w:t>\InvoiceGenerator"</w:t>
+      </w:r>
+      <w:r>
+        <w:rPr>
+          <w:lang w:val="en-GB"/>
+        </w:rPr>
+        <w:br/>
+        <w:t>set "JAVA_PATH=C:\Program Files\Java\jdk-22"</w:t>
+      </w:r>
+      <w:r>
+        <w:rPr>
+          <w:lang w:val="en-GB"/>
+        </w:rPr>
+        <w:br/>
+        <w:t>set "JAVAFX_PATH=C:\JavaFX\javafx-sdk-23.0.2"</w:t>
+      </w:r>
+      <w:r>
+        <w:rPr>
+          <w:lang w:val="en-GB"/>
+        </w:rPr>
+        <w:br/>
+        <w:t>set "INSTALL_PATH=C:\Program Files\InvoiceGenerator"</w:t>
+      </w:r>
+      <w:r>
+        <w:rPr>
+          <w:lang w:val="en-GB"/>
+        </w:rPr>
+        <w:br/>
+        <w:t>set "TARGET_PATH=%PROJECT_PATH%\target"</w:t>
+      </w:r>
+    </w:p>
+    <w:p>
+      <w:pPr>
+        <w:rPr>
+          <w:lang w:val="en-GB"/>
+        </w:rPr>
+      </w:pPr>
+    </w:p>
+    <w:p>
+      <w:pPr>
+        <w:rPr>
+          <w:lang w:val="en-GB"/>
+        </w:rPr>
+      </w:pPr>
+    </w:p>
+    <w:p>
+      <w:r>
+        <w:t>Le script fait tout : nettoyage, build,</w:t>
+      </w:r>
+      <w:r>
+        <w:t xml:space="preserve"> génération de la java doc,</w:t>
+      </w:r>
+      <w:r>
+        <w:t xml:space="preserve"> génération du runtime, copie des libs, création de l'exe, et lancement de l'installateur.</w:t>
+      </w:r>
+    </w:p>
+    <w:p/>
+    <w:p>
+      <w:r>
+        <w:t>## Vérification</w:t>
+      </w:r>
+    </w:p>
+    <w:p>
+      <w:r>
+        <w:t>- Après installation, lance `C:\Program Files\InvoiceGenerator\InvoiceGenerator.exe`.</w:t>
+      </w:r>
+    </w:p>
+    <w:p>
+      <w:r>
+        <w:t>- Vérifie que `C:\Users\daniel.lorenzi\invoice_generator_error_log.txt` est créé/mis à jour.</w:t>
+      </w:r>
+    </w:p>
+    <w:p/>
+    <w:p>
+      <w:pPr>
         <w:rPr>
           <w:b/>
           <w:bCs/>
         </w:rPr>
-        <w:t>Générer un exécutable (.exe)</w:t>
-      </w:r>
-    </w:p>
-    <w:p>
-      <w:r>
-        <w:t xml:space="preserve"># </w:t>
-      </w:r>
-      <w:proofErr w:type="spellStart"/>
-      <w:r>
-        <w:t>Invoice</w:t>
-      </w:r>
-      <w:proofErr w:type="spellEnd"/>
-      <w:r>
-        <w:t xml:space="preserve"> </w:t>
-      </w:r>
-      <w:proofErr w:type="spellStart"/>
-      <w:r>
-        <w:t>Generator</w:t>
-      </w:r>
-      <w:proofErr w:type="spellEnd"/>
-      <w:r>
-        <w:t xml:space="preserve"> - Guide de </w:t>
-      </w:r>
-      <w:proofErr w:type="spellStart"/>
-      <w:r>
-        <w:t>Build</w:t>
-      </w:r>
-      <w:proofErr w:type="spellEnd"/>
-      <w:r>
-        <w:t xml:space="preserve"> et Installation</w:t>
-      </w:r>
-    </w:p>
-    <w:p/>
-    <w:p>
-      <w:r>
-        <w:t xml:space="preserve">Ce document explique comment générer et installer l'application </w:t>
-      </w:r>
-      <w:proofErr w:type="spellStart"/>
-      <w:r>
-        <w:t>InvoiceGenerator</w:t>
-      </w:r>
-      <w:proofErr w:type="spellEnd"/>
-      <w:r>
-        <w:t>.</w:t>
-      </w:r>
-    </w:p>
-    <w:p/>
-    <w:p>
-      <w:r>
-        <w:t>## Prérequis</w:t>
-      </w:r>
-    </w:p>
-    <w:p>
-      <w:r>
-        <w:t>- Java JDK 22 installé (chemin : "C:\Program Files\Java\jdk-22")</w:t>
-      </w:r>
-    </w:p>
-    <w:p>
-      <w:r>
-        <w:t xml:space="preserve">- </w:t>
-      </w:r>
-      <w:proofErr w:type="spellStart"/>
-      <w:r>
-        <w:t>JavaFX</w:t>
-      </w:r>
-      <w:proofErr w:type="spellEnd"/>
-      <w:r>
-        <w:t xml:space="preserve"> SDK 23.0.2 installé (chemin : "C:\JavaFX\javafx-sdk-23.0.2")</w:t>
-      </w:r>
-    </w:p>
-    <w:p>
-      <w:r>
-        <w:t>- Maven installé et configuré</w:t>
-      </w:r>
-    </w:p>
-    <w:p>
-      <w:r>
-        <w:t xml:space="preserve">- </w:t>
-      </w:r>
-      <w:proofErr w:type="spellStart"/>
-      <w:r>
-        <w:t>Wix</w:t>
-      </w:r>
-      <w:proofErr w:type="spellEnd"/>
-      <w:r>
-        <w:t xml:space="preserve"> </w:t>
-      </w:r>
-      <w:proofErr w:type="spellStart"/>
-      <w:r>
-        <w:t>Toolset</w:t>
-      </w:r>
-      <w:proofErr w:type="spellEnd"/>
-      <w:r>
-        <w:t xml:space="preserve"> installé (pour </w:t>
-      </w:r>
-      <w:proofErr w:type="spellStart"/>
-      <w:r>
-        <w:t>jpackage</w:t>
-      </w:r>
-      <w:proofErr w:type="spellEnd"/>
-      <w:r>
-        <w:t>)</w:t>
-      </w:r>
-    </w:p>
-    <w:p/>
-    <w:p>
-      <w:r>
-        <w:t xml:space="preserve">## Étapes de </w:t>
-      </w:r>
-      <w:proofErr w:type="spellStart"/>
-      <w:r>
-        <w:t>Build</w:t>
-      </w:r>
-      <w:proofErr w:type="spellEnd"/>
-      <w:r>
-        <w:t xml:space="preserve"> et Installation</w:t>
-      </w:r>
-    </w:p>
-    <w:p/>
-    <w:p>
-      <w:r>
-        <w:t>### 1. Désinstaller une version précédente (si nécessaire)</w:t>
-      </w:r>
-    </w:p>
-    <w:p>
-      <w:r>
-        <w:t>- Ouvre "Applications et fonctionnalités" (ou "Programmes et fonctionnalités") dans Windows.</w:t>
-      </w:r>
-    </w:p>
-    <w:p>
-      <w:r>
-        <w:t>- Cherche "</w:t>
-      </w:r>
-      <w:proofErr w:type="spellStart"/>
-      <w:r>
-        <w:t>InvoiceGenerator</w:t>
-      </w:r>
-      <w:proofErr w:type="spellEnd"/>
-      <w:r>
-        <w:t>" dans la liste.</w:t>
-      </w:r>
-    </w:p>
-    <w:p>
-      <w:r>
-        <w:t>- Clique sur "Désinstaller" et suis les instructions.</w:t>
-      </w:r>
-    </w:p>
-    <w:p/>
-    <w:p>
-      <w:r>
-        <w:t xml:space="preserve">### 2. Exécuter le script de </w:t>
-      </w:r>
-      <w:proofErr w:type="spellStart"/>
-      <w:r>
-        <w:t>build</w:t>
-      </w:r>
-      <w:proofErr w:type="spellEnd"/>
-    </w:p>
-    <w:p>
-      <w:r>
-        <w:t>- Place-toi dans le dossier du projet : `C:\Users\daniel.lorenzi\eclipse-workspace\InvoiceGenerator`</w:t>
-      </w:r>
-    </w:p>
-    <w:p>
-      <w:r>
-        <w:t>- Exécute le fichier `build_install.bat` (double-clic ou via CMD).</w:t>
-      </w:r>
-    </w:p>
-    <w:p/>
-    <w:p>
-      <w:r>
-        <w:t xml:space="preserve">Le script fait tout : nettoyage, </w:t>
-      </w:r>
-      <w:proofErr w:type="spellStart"/>
-      <w:r>
-        <w:t>build</w:t>
-      </w:r>
-      <w:proofErr w:type="spellEnd"/>
-      <w:r>
-        <w:t xml:space="preserve">, génération du runtime, copie des </w:t>
-      </w:r>
-      <w:proofErr w:type="spellStart"/>
-      <w:r>
-        <w:t>libs</w:t>
-      </w:r>
-      <w:proofErr w:type="spellEnd"/>
-      <w:r>
-        <w:t>, création de l'exe, et lancement de l'installateur.</w:t>
-      </w:r>
-    </w:p>
-    <w:p/>
-    <w:p>
-      <w:r>
-        <w:t>### Contenu du script `build_install.bat`</w:t>
-      </w:r>
-    </w:p>
-    <w:p/>
-    <w:p>
-      <w:r>
-        <w:t>### 3. Utilisation</w:t>
-      </w:r>
-    </w:p>
-    <w:p>
-      <w:r>
-        <w:t>- Sauvegarde ce script dans `C:\Users\daniel.lorenzi\eclipse-workspace\InvoiceGenerator\build_install.bat`.</w:t>
-      </w:r>
-    </w:p>
-    <w:p>
-      <w:r>
-        <w:lastRenderedPageBreak/>
-        <w:t>- Double-clique dessus pour tout faire d’un coup.</w:t>
-      </w:r>
-    </w:p>
-    <w:p>
-      <w:r>
-        <w:t>- Une fois installé, l’app sera dans `C:\Program Files\</w:t>
-      </w:r>
-      <w:proofErr w:type="spellStart"/>
-      <w:r>
-        <w:t>InvoiceGenerator</w:t>
-      </w:r>
-      <w:proofErr w:type="spellEnd"/>
-      <w:r>
-        <w:t>`.</w:t>
-      </w:r>
-    </w:p>
-    <w:p/>
-    <w:p>
-      <w:r>
-        <w:t>## Vérification</w:t>
-      </w:r>
-    </w:p>
-    <w:p>
-      <w:r>
-        <w:t>- Après installation, lance `C:\Program Files\</w:t>
-      </w:r>
-      <w:proofErr w:type="spellStart"/>
-      <w:r>
-        <w:t>InvoiceGenerator</w:t>
-      </w:r>
-      <w:proofErr w:type="spellEnd"/>
-      <w:r>
-        <w:t>\InvoiceGenerator.exe`.</w:t>
-      </w:r>
-    </w:p>
-    <w:p>
-      <w:r>
-        <w:t>- Vérifie que `C:\Users\daniel.lorenzi\invoice_generator_error_log.txt` est créé/mis à jour.</w:t>
-      </w:r>
-    </w:p>
-    <w:p/>
+      </w:pPr>
+    </w:p>
     <w:p>
       <w:pPr>
         <w:rPr>
@@ -749,65 +571,44 @@
           <w:bCs/>
         </w:rPr>
       </w:pPr>
-    </w:p>
-    <w:p>
-      <w:pPr>
+      <w:r>
         <w:rPr>
           <w:b/>
           <w:bCs/>
         </w:rPr>
-      </w:pPr>
+        <w:t>Commandes pour g</w:t>
+      </w:r>
       <w:r>
         <w:rPr>
           <w:b/>
           <w:bCs/>
         </w:rPr>
-        <w:t xml:space="preserve">Générer la </w:t>
-      </w:r>
-      <w:proofErr w:type="spellStart"/>
+        <w:t>énérer la Javadoc</w:t>
+      </w:r>
       <w:r>
         <w:rPr>
           <w:b/>
           <w:bCs/>
         </w:rPr>
-        <w:t>Javadoc</w:t>
-      </w:r>
-      <w:proofErr w:type="spellEnd"/>
-    </w:p>
-    <w:p>
-      <w:proofErr w:type="spellStart"/>
-      <w:r>
-        <w:t>mvn</w:t>
-      </w:r>
-      <w:proofErr w:type="spellEnd"/>
-      <w:r>
-        <w:t xml:space="preserve"> clean </w:t>
-      </w:r>
-      <w:proofErr w:type="spellStart"/>
-      <w:r>
-        <w:t>install</w:t>
-      </w:r>
-      <w:proofErr w:type="spellEnd"/>
-    </w:p>
-    <w:p>
-      <w:pPr>
-        <w:rPr>
-          <w:lang w:val="en-GB"/>
-        </w:rPr>
-      </w:pPr>
-      <w:proofErr w:type="spellStart"/>
-      <w:r>
-        <w:rPr>
-          <w:lang w:val="en-GB"/>
-        </w:rPr>
-        <w:t>mvn</w:t>
-      </w:r>
-      <w:proofErr w:type="spellEnd"/>
-      <w:r>
-        <w:rPr>
-          <w:lang w:val="en-GB"/>
-        </w:rPr>
-        <w:t xml:space="preserve"> clean compile</w:t>
+        <w:t xml:space="preserve"> seule</w:t>
+      </w:r>
+    </w:p>
+    <w:p>
+      <w:r>
+        <w:t>mvn clean install</w:t>
+      </w:r>
+    </w:p>
+    <w:p>
+      <w:pPr>
+        <w:rPr>
+          <w:lang w:val="en-GB"/>
+        </w:rPr>
+      </w:pPr>
+      <w:r>
+        <w:rPr>
+          <w:lang w:val="en-GB"/>
+        </w:rPr>
+        <w:t>mvn clean compile</w:t>
       </w:r>
     </w:p>
     <w:p>
@@ -834,6 +635,180 @@
           <w:lang w:val="en-GB"/>
         </w:rPr>
         <w:t>open /path/to/your/project/InvoiceGenerator/target/site/apidocs/index.html</w:t>
+      </w:r>
+    </w:p>
+    <w:p>
+      <w:pPr>
+        <w:rPr>
+          <w:lang w:val="en-GB"/>
+        </w:rPr>
+      </w:pPr>
+    </w:p>
+    <w:p>
+      <w:pPr>
+        <w:rPr>
+          <w:b/>
+          <w:bCs/>
+        </w:rPr>
+      </w:pPr>
+      <w:r>
+        <w:rPr>
+          <w:b/>
+          <w:bCs/>
+        </w:rPr>
+        <w:t>Commandes pour g</w:t>
+      </w:r>
+      <w:r>
+        <w:rPr>
+          <w:b/>
+          <w:bCs/>
+        </w:rPr>
+        <w:t xml:space="preserve">énérer </w:t>
+      </w:r>
+      <w:r>
+        <w:rPr>
+          <w:b/>
+          <w:bCs/>
+        </w:rPr>
+        <w:t xml:space="preserve">un exe d’installation </w:t>
+      </w:r>
+      <w:r>
+        <w:rPr>
+          <w:b/>
+          <w:bCs/>
+        </w:rPr>
+        <w:t>seul</w:t>
+      </w:r>
+    </w:p>
+    <w:p>
+      <w:r>
+        <w:t>Désinstaller une version précédente (si nécessaire)</w:t>
+      </w:r>
+    </w:p>
+    <w:p>
+      <w:r>
+        <w:t>Arrêter les tâches windows installer pourrai être nécessaires)</w:t>
+      </w:r>
+    </w:p>
+    <w:p>
+      <w:r>
+        <w:t>Exécuter les commandes :</w:t>
+      </w:r>
+    </w:p>
+    <w:p>
+      <w:pPr>
+        <w:rPr>
+          <w:lang w:val="en-GB"/>
+        </w:rPr>
+      </w:pPr>
+      <w:r>
+        <w:rPr>
+          <w:lang w:val="en-GB"/>
+        </w:rPr>
+        <w:t xml:space="preserve">cd </w:t>
+      </w:r>
+      <w:r>
+        <w:rPr>
+          <w:lang w:val="en-GB"/>
+        </w:rPr>
+        <w:t>YOURREPO</w:t>
+      </w:r>
+      <w:r>
+        <w:rPr>
+          <w:lang w:val="en-GB"/>
+        </w:rPr>
+        <w:t>\InvoiceGenerator</w:t>
+      </w:r>
+    </w:p>
+    <w:p>
+      <w:pPr>
+        <w:rPr>
+          <w:lang w:val="en-GB"/>
+        </w:rPr>
+      </w:pPr>
+      <w:r>
+        <w:rPr>
+          <w:lang w:val="en-GB"/>
+        </w:rPr>
+        <w:t>mvn clean package</w:t>
+      </w:r>
+    </w:p>
+    <w:p>
+      <w:pPr>
+        <w:rPr>
+          <w:lang w:val="en-GB"/>
+        </w:rPr>
+      </w:pPr>
+      <w:r>
+        <w:rPr>
+          <w:lang w:val="en-GB"/>
+        </w:rPr>
+        <w:t>rmdir /s /q target\runtime</w:t>
+      </w:r>
+    </w:p>
+    <w:p>
+      <w:pPr>
+        <w:rPr>
+          <w:lang w:val="en-GB"/>
+        </w:rPr>
+      </w:pPr>
+      <w:r>
+        <w:rPr>
+          <w:lang w:val="en-GB"/>
+        </w:rPr>
+        <w:t>jlink --module-path "C:\Program Files\Java\jdk-22\jmods;C:\JavaFX\javafx-sdk-23.0.2" --add-modules javafx.controls,javafx.fxml,javafx.graphics,javafx.base,java.logging --output target\runtime</w:t>
+      </w:r>
+    </w:p>
+    <w:p>
+      <w:pPr>
+        <w:rPr>
+          <w:lang w:val="en-GB"/>
+        </w:rPr>
+      </w:pPr>
+      <w:r>
+        <w:rPr>
+          <w:lang w:val="en-GB"/>
+        </w:rPr>
+        <w:t>copy target\libs\*.jar target\</w:t>
+      </w:r>
+    </w:p>
+    <w:p>
+      <w:pPr>
+        <w:rPr>
+          <w:lang w:val="en-GB"/>
+        </w:rPr>
+      </w:pPr>
+      <w:r>
+        <w:rPr>
+          <w:lang w:val="en-GB"/>
+        </w:rPr>
+        <w:t>jpackage --input target --main-jar InvoiceGenerator-0.0.1-SNAPSHOT.jar --main-class com.invoicegenerator.Main --name InvoiceGenerator --type exe --runtime-image target\runtime --win-dir-chooser --dest target --verbose</w:t>
+      </w:r>
+    </w:p>
+    <w:p>
+      <w:pPr>
+        <w:rPr>
+          <w:lang w:val="en-GB"/>
+        </w:rPr>
+      </w:pPr>
+      <w:r>
+        <w:rPr>
+          <w:lang w:val="en-GB"/>
+        </w:rPr>
+        <w:t>cd target</w:t>
+      </w:r>
+    </w:p>
+    <w:p>
+      <w:pPr>
+        <w:rPr>
+          <w:lang w:val="en-GB"/>
+        </w:rPr>
+      </w:pPr>
+      <w:r>
+        <w:rPr>
+          <w:lang w:val="en-GB"/>
+        </w:rPr>
+        <w:t>InvoiceGenerator-1.0.exe</w:t>
       </w:r>
     </w:p>
     <w:p>
@@ -852,39 +827,7 @@
         <w:t>Remarque :</w:t>
       </w:r>
       <w:r>
-        <w:t xml:space="preserve"> Remplace /</w:t>
-      </w:r>
-      <w:proofErr w:type="spellStart"/>
-      <w:r>
-        <w:t>path</w:t>
-      </w:r>
-      <w:proofErr w:type="spellEnd"/>
-      <w:r>
-        <w:t>/to/</w:t>
-      </w:r>
-      <w:proofErr w:type="spellStart"/>
-      <w:r>
-        <w:t>your</w:t>
-      </w:r>
-      <w:proofErr w:type="spellEnd"/>
-      <w:r>
-        <w:t>/</w:t>
-      </w:r>
-      <w:proofErr w:type="spellStart"/>
-      <w:r>
-        <w:t>project</w:t>
-      </w:r>
-      <w:proofErr w:type="spellEnd"/>
-      <w:r>
-        <w:t xml:space="preserve"> par le chemin réel de ton projet et </w:t>
-      </w:r>
-      <w:proofErr w:type="spellStart"/>
-      <w:r>
-        <w:t>yourusername</w:t>
-      </w:r>
-      <w:proofErr w:type="spellEnd"/>
-      <w:r>
-        <w:t xml:space="preserve"> par ton nom d'utilisateur GitHub.</w:t>
+        <w:t xml:space="preserve"> Remplace /path/to/your/project par le chemin réel de ton projet et yourusername par ton nom d'utilisateur GitHub.</w:t>
       </w:r>
     </w:p>
     <w:p/>
@@ -2152,7 +2095,6 @@
   <w:style w:type="character" w:default="1" w:styleId="Policepardfaut">
     <w:name w:val="Default Paragraph Font"/>
     <w:uiPriority w:val="1"/>
-    <w:semiHidden/>
     <w:unhideWhenUsed/>
   </w:style>
   <w:style w:type="table" w:default="1" w:styleId="TableauNormal">

</xml_diff>